<commit_message>
polished functions and methods
</commit_message>
<xml_diff>
--- a/LinkedList/final project output data.docx
+++ b/LinkedList/final project output data.docx
@@ -17,39 +17,80 @@
           <w:b/>
           <w:bCs/>
         </w:rPr>
-        <w:t xml:space="preserve">Data Struc &amp; Algor (CIS-277-601HY) </w:t>
-      </w:r>
-    </w:p>
-    <w:p>
-      <w:pPr>
-        <w:pStyle w:val="NormalWeb"/>
-        <w:shd w:val="clear" w:color="auto" w:fill="FFFFFF"/>
-        <w:spacing w:before="0" w:beforeAutospacing="0" w:after="0" w:afterAutospacing="0"/>
+        <w:t xml:space="preserve">Data </w:t>
+      </w:r>
+      <w:proofErr w:type="spellStart"/>
+      <w:r>
         <w:rPr>
           <w:b/>
           <w:bCs/>
         </w:rPr>
-      </w:pPr>
+        <w:t>Struc</w:t>
+      </w:r>
+      <w:proofErr w:type="spellEnd"/>
       <w:r>
         <w:rPr>
           <w:b/>
           <w:bCs/>
         </w:rPr>
-        <w:t>Professor Faisal Aljamal</w:t>
-      </w:r>
-      <w:r>
+        <w:t xml:space="preserve"> &amp; Algor (CIS-277-601HY) </w:t>
+      </w:r>
+    </w:p>
+    <w:p>
+      <w:pPr>
+        <w:pStyle w:val="NormalWeb"/>
+        <w:shd w:val="clear" w:color="auto" w:fill="FFFFFF"/>
+        <w:spacing w:before="0" w:beforeAutospacing="0" w:after="0" w:afterAutospacing="0"/>
         <w:rPr>
           <w:b/>
           <w:bCs/>
         </w:rPr>
-        <w:br/>
-      </w:r>
+      </w:pPr>
       <w:r>
         <w:rPr>
           <w:b/>
           <w:bCs/>
         </w:rPr>
-        <w:t>Timothy Mugyeong Kwon</w:t>
+        <w:t xml:space="preserve">Professor Faisal </w:t>
+      </w:r>
+      <w:proofErr w:type="spellStart"/>
+      <w:r>
+        <w:rPr>
+          <w:b/>
+          <w:bCs/>
+        </w:rPr>
+        <w:t>Aljamal</w:t>
+      </w:r>
+      <w:proofErr w:type="spellEnd"/>
+      <w:r>
+        <w:rPr>
+          <w:b/>
+          <w:bCs/>
+        </w:rPr>
+        <w:br/>
+      </w:r>
+      <w:r>
+        <w:rPr>
+          <w:b/>
+          <w:bCs/>
+        </w:rPr>
+        <w:t xml:space="preserve">Timothy </w:t>
+      </w:r>
+      <w:proofErr w:type="spellStart"/>
+      <w:r>
+        <w:rPr>
+          <w:b/>
+          <w:bCs/>
+        </w:rPr>
+        <w:t>Mugyeong</w:t>
+      </w:r>
+      <w:proofErr w:type="spellEnd"/>
+      <w:r>
+        <w:rPr>
+          <w:b/>
+          <w:bCs/>
+        </w:rPr>
+        <w:t xml:space="preserve"> Kwon</w:t>
       </w:r>
       <w:r>
         <w:rPr>
@@ -267,7 +308,15 @@
         <w:t xml:space="preserve">Add​ </w:t>
       </w:r>
       <w:r>
-        <w:t xml:space="preserve">should not be executed but print the message. ] </w:t>
+        <w:t>should not be executed but print the message</w:t>
+      </w:r>
+      <w:proofErr w:type="gramStart"/>
+      <w:r>
+        <w:t>. ]</w:t>
+      </w:r>
+      <w:proofErr w:type="gramEnd"/>
+      <w:r>
+        <w:t xml:space="preserve"> </w:t>
       </w:r>
     </w:p>
     <w:p>
@@ -340,7 +389,15 @@
         <w:t xml:space="preserve">Delete​ </w:t>
       </w:r>
       <w:r>
-        <w:t xml:space="preserve">should not be executed but print the message. ] </w:t>
+        <w:t>should not be executed but print the message</w:t>
+      </w:r>
+      <w:proofErr w:type="gramStart"/>
+      <w:r>
+        <w:t>. ]</w:t>
+      </w:r>
+      <w:proofErr w:type="gramEnd"/>
+      <w:r>
+        <w:t xml:space="preserve"> </w:t>
       </w:r>
     </w:p>
     <w:p>
@@ -447,7 +504,25 @@
           <w:kern w:val="0"/>
           <w14:ligatures w14:val="none"/>
         </w:rPr>
-        <w:t xml:space="preserve">should not be executed but print the message. ] </w:t>
+        <w:t>should not be executed but print the message</w:t>
+      </w:r>
+      <w:proofErr w:type="gramStart"/>
+      <w:r>
+        <w:rPr>
+          <w:rFonts w:ascii="Times New Roman" w:eastAsia="Times New Roman" w:hAnsi="Times New Roman" w:cs="Times New Roman"/>
+          <w:kern w:val="0"/>
+          <w14:ligatures w14:val="none"/>
+        </w:rPr>
+        <w:t>. ]</w:t>
+      </w:r>
+      <w:proofErr w:type="gramEnd"/>
+      <w:r>
+        <w:rPr>
+          <w:rFonts w:ascii="Times New Roman" w:eastAsia="Times New Roman" w:hAnsi="Times New Roman" w:cs="Times New Roman"/>
+          <w:kern w:val="0"/>
+          <w14:ligatures w14:val="none"/>
+        </w:rPr>
+        <w:t xml:space="preserve"> </w:t>
       </w:r>
     </w:p>
     <w:p>
@@ -506,37 +581,29 @@
       <w:pPr>
         <w:shd w:val="clear" w:color="auto" w:fill="FFFFFF"/>
         <w:rPr>
-          <w:rFonts w:ascii="Times New Roman" w:eastAsia="Times New Roman" w:hAnsi="Times New Roman" w:cs="Times New Roman"/>
-          <w:kern w:val="0"/>
-          <w14:ligatures w14:val="none"/>
-        </w:rPr>
-      </w:pPr>
-    </w:p>
-    <w:p>
-      <w:pPr>
-        <w:shd w:val="clear" w:color="auto" w:fill="FFFFFF"/>
-        <w:rPr>
-          <w:rFonts w:ascii="Times New Roman" w:eastAsia="Times New Roman" w:hAnsi="Times New Roman" w:cs="Times New Roman"/>
-          <w:kern w:val="0"/>
-          <w14:ligatures w14:val="none"/>
-        </w:rPr>
-      </w:pPr>
-    </w:p>
-    <w:p>
-      <w:pPr>
-        <w:shd w:val="clear" w:color="auto" w:fill="FFFFFF"/>
-        <w:rPr>
-          <w:rFonts w:ascii="Times New Roman" w:eastAsia="Times New Roman" w:hAnsi="Times New Roman" w:cs="Times New Roman"/>
-          <w:kern w:val="0"/>
-          <w14:ligatures w14:val="none"/>
-        </w:rPr>
-      </w:pPr>
-      <w:r>
-        <w:rPr>
-          <w:rFonts w:ascii="Times New Roman" w:eastAsia="Times New Roman" w:hAnsi="Times New Roman" w:cs="Times New Roman"/>
-          <w:kern w:val="0"/>
-          <w14:ligatures w14:val="none"/>
-        </w:rPr>
+          <w:rFonts w:ascii="Times New Roman" w:eastAsia="Times New Roman" w:hAnsi="Times New Roman" w:cs="Times New Roman" w:hint="eastAsia"/>
+          <w:kern w:val="0"/>
+          <w:lang w:eastAsia="ko-KR"/>
+          <w14:ligatures w14:val="none"/>
+        </w:rPr>
+      </w:pPr>
+    </w:p>
+    <w:p>
+      <w:pPr>
+        <w:shd w:val="clear" w:color="auto" w:fill="FFFFFF"/>
+        <w:rPr>
+          <w:rFonts w:ascii="Times New Roman" w:eastAsia="Times New Roman" w:hAnsi="Times New Roman" w:cs="Times New Roman"/>
+          <w:kern w:val="0"/>
+          <w14:ligatures w14:val="none"/>
+        </w:rPr>
+      </w:pPr>
+      <w:r>
+        <w:rPr>
+          <w:rFonts w:ascii="Times New Roman" w:eastAsia="Times New Roman" w:hAnsi="Times New Roman" w:cs="Times New Roman"/>
+          <w:kern w:val="0"/>
+          <w14:ligatures w14:val="none"/>
+        </w:rPr>
+        <w:lastRenderedPageBreak/>
         <w:t xml:space="preserve">[ </w:t>
       </w:r>
       <w:r>
@@ -564,7 +631,25 @@
           <w:kern w:val="0"/>
           <w14:ligatures w14:val="none"/>
         </w:rPr>
-        <w:t xml:space="preserve">should not be executed but print the message. ] </w:t>
+        <w:t>should not be executed but print the message</w:t>
+      </w:r>
+      <w:proofErr w:type="gramStart"/>
+      <w:r>
+        <w:rPr>
+          <w:rFonts w:ascii="Times New Roman" w:eastAsia="Times New Roman" w:hAnsi="Times New Roman" w:cs="Times New Roman"/>
+          <w:kern w:val="0"/>
+          <w14:ligatures w14:val="none"/>
+        </w:rPr>
+        <w:t>. ]</w:t>
+      </w:r>
+      <w:proofErr w:type="gramEnd"/>
+      <w:r>
+        <w:rPr>
+          <w:rFonts w:ascii="Times New Roman" w:eastAsia="Times New Roman" w:hAnsi="Times New Roman" w:cs="Times New Roman"/>
+          <w:kern w:val="0"/>
+          <w14:ligatures w14:val="none"/>
+        </w:rPr>
+        <w:t xml:space="preserve"> </w:t>
       </w:r>
     </w:p>
     <w:p>
@@ -661,7 +746,25 @@
           <w:kern w:val="0"/>
           <w14:ligatures w14:val="none"/>
         </w:rPr>
-        <w:t xml:space="preserve">should not be executed but print the message. ] </w:t>
+        <w:t>should not be executed but print the message</w:t>
+      </w:r>
+      <w:proofErr w:type="gramStart"/>
+      <w:r>
+        <w:rPr>
+          <w:rFonts w:ascii="Times New Roman" w:eastAsia="Times New Roman" w:hAnsi="Times New Roman" w:cs="Times New Roman"/>
+          <w:kern w:val="0"/>
+          <w14:ligatures w14:val="none"/>
+        </w:rPr>
+        <w:t>. ]</w:t>
+      </w:r>
+      <w:proofErr w:type="gramEnd"/>
+      <w:r>
+        <w:rPr>
+          <w:rFonts w:ascii="Times New Roman" w:eastAsia="Times New Roman" w:hAnsi="Times New Roman" w:cs="Times New Roman"/>
+          <w:kern w:val="0"/>
+          <w14:ligatures w14:val="none"/>
+        </w:rPr>
+        <w:t xml:space="preserve"> </w:t>
       </w:r>
     </w:p>
     <w:p>
@@ -768,7 +871,25 @@
           <w:kern w:val="0"/>
           <w14:ligatures w14:val="none"/>
         </w:rPr>
-        <w:t xml:space="preserve">should not be executed but print the message. ] </w:t>
+        <w:t>should not be executed but print the message</w:t>
+      </w:r>
+      <w:proofErr w:type="gramStart"/>
+      <w:r>
+        <w:rPr>
+          <w:rFonts w:ascii="Times New Roman" w:eastAsia="Times New Roman" w:hAnsi="Times New Roman" w:cs="Times New Roman"/>
+          <w:kern w:val="0"/>
+          <w14:ligatures w14:val="none"/>
+        </w:rPr>
+        <w:t>. ]</w:t>
+      </w:r>
+      <w:proofErr w:type="gramEnd"/>
+      <w:r>
+        <w:rPr>
+          <w:rFonts w:ascii="Times New Roman" w:eastAsia="Times New Roman" w:hAnsi="Times New Roman" w:cs="Times New Roman"/>
+          <w:kern w:val="0"/>
+          <w14:ligatures w14:val="none"/>
+        </w:rPr>
+        <w:t xml:space="preserve"> </w:t>
       </w:r>
     </w:p>
     <w:p>
@@ -892,7 +1013,15 @@
         <w:spacing w:before="0" w:beforeAutospacing="0" w:after="0" w:afterAutospacing="0"/>
       </w:pPr>
       <w:r>
-        <w:t xml:space="preserve">[ Linked list is created and print the message. ] </w:t>
+        <w:t>[ Linked list is created and print the message</w:t>
+      </w:r>
+      <w:proofErr w:type="gramStart"/>
+      <w:r>
+        <w:t>. ]</w:t>
+      </w:r>
+      <w:proofErr w:type="gramEnd"/>
+      <w:r>
+        <w:t xml:space="preserve"> </w:t>
       </w:r>
     </w:p>
     <w:p>
@@ -1069,7 +1198,25 @@
           <w:kern w:val="0"/>
           <w14:ligatures w14:val="none"/>
         </w:rPr>
-        <w:t xml:space="preserve">hould not be executed but print the message. ] </w:t>
+        <w:t>hould not be executed but print the message</w:t>
+      </w:r>
+      <w:proofErr w:type="gramStart"/>
+      <w:r>
+        <w:rPr>
+          <w:rFonts w:ascii="Times New Roman" w:eastAsia="Times New Roman" w:hAnsi="Times New Roman" w:cs="Times New Roman"/>
+          <w:kern w:val="0"/>
+          <w14:ligatures w14:val="none"/>
+        </w:rPr>
+        <w:t>. ]</w:t>
+      </w:r>
+      <w:proofErr w:type="gramEnd"/>
+      <w:r>
+        <w:rPr>
+          <w:rFonts w:ascii="Times New Roman" w:eastAsia="Times New Roman" w:hAnsi="Times New Roman" w:cs="Times New Roman"/>
+          <w:kern w:val="0"/>
+          <w14:ligatures w14:val="none"/>
+        </w:rPr>
+        <w:t xml:space="preserve"> </w:t>
       </w:r>
     </w:p>
     <w:p>
@@ -1176,7 +1323,25 @@
           <w:kern w:val="0"/>
           <w14:ligatures w14:val="none"/>
         </w:rPr>
-        <w:t xml:space="preserve">should not be executed but print the message. ] </w:t>
+        <w:t>should not be executed but print the message</w:t>
+      </w:r>
+      <w:proofErr w:type="gramStart"/>
+      <w:r>
+        <w:rPr>
+          <w:rFonts w:ascii="Times New Roman" w:eastAsia="Times New Roman" w:hAnsi="Times New Roman" w:cs="Times New Roman"/>
+          <w:kern w:val="0"/>
+          <w14:ligatures w14:val="none"/>
+        </w:rPr>
+        <w:t>. ]</w:t>
+      </w:r>
+      <w:proofErr w:type="gramEnd"/>
+      <w:r>
+        <w:rPr>
+          <w:rFonts w:ascii="Times New Roman" w:eastAsia="Times New Roman" w:hAnsi="Times New Roman" w:cs="Times New Roman"/>
+          <w:kern w:val="0"/>
+          <w14:ligatures w14:val="none"/>
+        </w:rPr>
+        <w:t xml:space="preserve"> </w:t>
       </w:r>
     </w:p>
     <w:p>
@@ -1283,7 +1448,25 @@
           <w:kern w:val="0"/>
           <w14:ligatures w14:val="none"/>
         </w:rPr>
-        <w:t xml:space="preserve">should not be executed but print the message. ] </w:t>
+        <w:t>should not be executed but print the message</w:t>
+      </w:r>
+      <w:proofErr w:type="gramStart"/>
+      <w:r>
+        <w:rPr>
+          <w:rFonts w:ascii="Times New Roman" w:eastAsia="Times New Roman" w:hAnsi="Times New Roman" w:cs="Times New Roman"/>
+          <w:kern w:val="0"/>
+          <w14:ligatures w14:val="none"/>
+        </w:rPr>
+        <w:t>. ]</w:t>
+      </w:r>
+      <w:proofErr w:type="gramEnd"/>
+      <w:r>
+        <w:rPr>
+          <w:rFonts w:ascii="Times New Roman" w:eastAsia="Times New Roman" w:hAnsi="Times New Roman" w:cs="Times New Roman"/>
+          <w:kern w:val="0"/>
+          <w14:ligatures w14:val="none"/>
+        </w:rPr>
+        <w:t xml:space="preserve"> </w:t>
       </w:r>
     </w:p>
     <w:p>
@@ -1380,7 +1563,25 @@
           <w:kern w:val="0"/>
           <w14:ligatures w14:val="none"/>
         </w:rPr>
-        <w:t xml:space="preserve">should not be executed but print the message. ] </w:t>
+        <w:t>should not be executed but print the message</w:t>
+      </w:r>
+      <w:proofErr w:type="gramStart"/>
+      <w:r>
+        <w:rPr>
+          <w:rFonts w:ascii="Times New Roman" w:eastAsia="Times New Roman" w:hAnsi="Times New Roman" w:cs="Times New Roman"/>
+          <w:kern w:val="0"/>
+          <w14:ligatures w14:val="none"/>
+        </w:rPr>
+        <w:t>. ]</w:t>
+      </w:r>
+      <w:proofErr w:type="gramEnd"/>
+      <w:r>
+        <w:rPr>
+          <w:rFonts w:ascii="Times New Roman" w:eastAsia="Times New Roman" w:hAnsi="Times New Roman" w:cs="Times New Roman"/>
+          <w:kern w:val="0"/>
+          <w14:ligatures w14:val="none"/>
+        </w:rPr>
+        <w:t xml:space="preserve"> </w:t>
       </w:r>
     </w:p>
     <w:p>
@@ -1546,7 +1747,25 @@
           <w:kern w:val="0"/>
           <w14:ligatures w14:val="none"/>
         </w:rPr>
-        <w:t xml:space="preserve">should not be executed but print the message. ] </w:t>
+        <w:t>should not be executed but print the message</w:t>
+      </w:r>
+      <w:proofErr w:type="gramStart"/>
+      <w:r>
+        <w:rPr>
+          <w:rFonts w:ascii="Times New Roman" w:eastAsia="Times New Roman" w:hAnsi="Times New Roman" w:cs="Times New Roman"/>
+          <w:kern w:val="0"/>
+          <w14:ligatures w14:val="none"/>
+        </w:rPr>
+        <w:t>. ]</w:t>
+      </w:r>
+      <w:proofErr w:type="gramEnd"/>
+      <w:r>
+        <w:rPr>
+          <w:rFonts w:ascii="Times New Roman" w:eastAsia="Times New Roman" w:hAnsi="Times New Roman" w:cs="Times New Roman"/>
+          <w:kern w:val="0"/>
+          <w14:ligatures w14:val="none"/>
+        </w:rPr>
+        <w:t xml:space="preserve"> </w:t>
       </w:r>
     </w:p>
     <w:p>
@@ -1774,8 +1993,13 @@
         <w:spacing w:before="0" w:beforeAutospacing="0" w:after="0" w:afterAutospacing="0"/>
       </w:pPr>
       <w:r>
-        <w:t xml:space="preserve"> [ Display the linked list to check if the node is added. ]</w:t>
-      </w:r>
+        <w:t xml:space="preserve"> [ Display the linked list to check if the node is added</w:t>
+      </w:r>
+      <w:proofErr w:type="gramStart"/>
+      <w:r>
+        <w:t>. ]</w:t>
+      </w:r>
+      <w:proofErr w:type="gramEnd"/>
     </w:p>
     <w:p>
       <w:pPr>
@@ -1900,8 +2124,13 @@
         <w:spacing w:before="0" w:beforeAutospacing="0" w:after="0" w:afterAutospacing="0"/>
       </w:pPr>
       <w:r>
-        <w:t xml:space="preserve">  [ Display the linked list to check whether the node is added at the beginning. ]</w:t>
-      </w:r>
+        <w:t xml:space="preserve">  [ Display the linked list to check whether the node is added at the beginning</w:t>
+      </w:r>
+      <w:proofErr w:type="gramStart"/>
+      <w:r>
+        <w:t>. ]</w:t>
+      </w:r>
+      <w:proofErr w:type="gramEnd"/>
     </w:p>
     <w:p>
       <w:pPr>
@@ -2025,8 +2254,13 @@
         <w:spacing w:before="0" w:beforeAutospacing="0" w:after="0" w:afterAutospacing="0"/>
       </w:pPr>
       <w:r>
-        <w:t xml:space="preserve">  [ Display the linked list to check if the node is added at the end. ]</w:t>
-      </w:r>
+        <w:t xml:space="preserve">  [ Display the linked list to check if the node is added at the end</w:t>
+      </w:r>
+      <w:proofErr w:type="gramStart"/>
+      <w:r>
+        <w:t>. ]</w:t>
+      </w:r>
+      <w:proofErr w:type="gramEnd"/>
     </w:p>
     <w:p>
       <w:pPr>
@@ -2165,8 +2399,13 @@
         <w:spacing w:before="0" w:beforeAutospacing="0" w:after="0" w:afterAutospacing="0"/>
       </w:pPr>
       <w:r>
-        <w:t xml:space="preserve"> [ Display the linked list to check if the node is added somewhere in the middle. ]</w:t>
-      </w:r>
+        <w:t xml:space="preserve"> [ Display the linked list to check if the node is added somewhere in the middle</w:t>
+      </w:r>
+      <w:proofErr w:type="gramStart"/>
+      <w:r>
+        <w:t>. ]</w:t>
+      </w:r>
+      <w:proofErr w:type="gramEnd"/>
     </w:p>
     <w:p>
       <w:pPr>
@@ -2226,8 +2465,13 @@
         <w:spacing w:before="0" w:beforeAutospacing="0" w:after="0" w:afterAutospacing="0"/>
       </w:pPr>
       <w:r>
-        <w:t xml:space="preserve"> [ Add a new node somewhere between the beginning and the end of the linked list. ]</w:t>
-      </w:r>
+        <w:t xml:space="preserve"> [ Add a new node somewhere between the beginning and the end of the linked list</w:t>
+      </w:r>
+      <w:proofErr w:type="gramStart"/>
+      <w:r>
+        <w:t>. ]</w:t>
+      </w:r>
+      <w:proofErr w:type="gramEnd"/>
     </w:p>
     <w:p>
       <w:pPr>
@@ -2287,8 +2531,13 @@
         <w:spacing w:before="0" w:beforeAutospacing="0" w:after="0" w:afterAutospacing="0"/>
       </w:pPr>
       <w:r>
-        <w:t xml:space="preserve"> [ Display the linked list to check whether the node is added somewhere in the middle. ]</w:t>
-      </w:r>
+        <w:t xml:space="preserve"> [ Display the linked list to check whether the node is added somewhere in the middle</w:t>
+      </w:r>
+      <w:proofErr w:type="gramStart"/>
+      <w:r>
+        <w:t>. ]</w:t>
+      </w:r>
+      <w:proofErr w:type="gramEnd"/>
     </w:p>
     <w:p>
       <w:pPr>
@@ -2776,8 +3025,13 @@
         <w:spacing w:before="0" w:beforeAutospacing="0" w:after="0" w:afterAutospacing="0"/>
       </w:pPr>
       <w:r>
-        <w:t xml:space="preserve"> [ Display to check if the node at the beginning is deleted = Yes ]</w:t>
-      </w:r>
+        <w:t xml:space="preserve"> [ Display to check if the node at the beginning is deleted = </w:t>
+      </w:r>
+      <w:proofErr w:type="gramStart"/>
+      <w:r>
+        <w:t>Yes ]</w:t>
+      </w:r>
+      <w:proofErr w:type="gramEnd"/>
     </w:p>
     <w:p>
       <w:pPr>
@@ -2954,8 +3208,13 @@
       </w:pPr>
       <w:r>
         <w:lastRenderedPageBreak/>
-        <w:t>[ Display to check if the node at the end of linked list is deleted = Yes ]</w:t>
-      </w:r>
+        <w:t xml:space="preserve">[ Display to check if the node at the end of linked list is deleted = </w:t>
+      </w:r>
+      <w:proofErr w:type="gramStart"/>
+      <w:r>
+        <w:t>Yes ]</w:t>
+      </w:r>
+      <w:proofErr w:type="gramEnd"/>
     </w:p>
     <w:p>
       <w:pPr>
@@ -3242,8 +3501,13 @@
         <w:spacing w:before="0" w:beforeAutospacing="0" w:after="0" w:afterAutospacing="0"/>
       </w:pPr>
       <w:r>
-        <w:t xml:space="preserve"> [ Display current linked list. ]</w:t>
-      </w:r>
+        <w:t xml:space="preserve"> [ Display current linked list</w:t>
+      </w:r>
+      <w:proofErr w:type="gramStart"/>
+      <w:r>
+        <w:t>. ]</w:t>
+      </w:r>
+      <w:proofErr w:type="gramEnd"/>
     </w:p>
     <w:p>
       <w:pPr>
@@ -3351,8 +3615,13 @@
       </w:pPr>
       <w:r>
         <w:lastRenderedPageBreak/>
-        <w:t xml:space="preserve"> [ Display linked list again with new nodes ]</w:t>
-      </w:r>
+        <w:t xml:space="preserve"> [ Display linked list again with new </w:t>
+      </w:r>
+      <w:proofErr w:type="gramStart"/>
+      <w:r>
+        <w:t>nodes ]</w:t>
+      </w:r>
+      <w:proofErr w:type="gramEnd"/>
     </w:p>
     <w:p>
       <w:pPr>
@@ -3657,7 +3926,15 @@
       </w:pPr>
       <w:r>
         <w:lastRenderedPageBreak/>
-        <w:t xml:space="preserve"> b) ​Not existing ID can not be modified: ​print the message.</w:t>
+        <w:t xml:space="preserve"> b) ​Not existing ID </w:t>
+      </w:r>
+      <w:proofErr w:type="spellStart"/>
+      <w:r>
+        <w:t>can not</w:t>
+      </w:r>
+      <w:proofErr w:type="spellEnd"/>
+      <w:r>
+        <w:t xml:space="preserve"> be modified: ​print the message.</w:t>
       </w:r>
     </w:p>
     <w:p>
@@ -3789,8 +4066,17 @@
           <w:rFonts w:hint="eastAsia"/>
           <w:lang w:eastAsia="ko-KR"/>
         </w:rPr>
-        <w:t>● The node matching with ID will be searched and displayed the information in the node. [ Display the linked list. ]</w:t>
-      </w:r>
+        <w:t>● The node matching with ID will be searched and displayed the information in the node. [ Display the linked list</w:t>
+      </w:r>
+      <w:proofErr w:type="gramStart"/>
+      <w:r>
+        <w:rPr>
+          <w:rFonts w:hint="eastAsia"/>
+          <w:lang w:eastAsia="ko-KR"/>
+        </w:rPr>
+        <w:t>. ]</w:t>
+      </w:r>
+      <w:proofErr w:type="gramEnd"/>
     </w:p>
     <w:p>
       <w:pPr>
@@ -4169,7 +4455,35 @@
         <w:rPr>
           <w:lang w:eastAsia="ko-KR"/>
         </w:rPr>
-        <w:t xml:space="preserve"> ​Search ​not existing ID can not be searched.​  (Checklist 12)</w:t>
+        <w:t xml:space="preserve"> ​Search ​not existing ID </w:t>
+      </w:r>
+      <w:proofErr w:type="spellStart"/>
+      <w:r>
+        <w:rPr>
+          <w:lang w:eastAsia="ko-KR"/>
+        </w:rPr>
+        <w:t>can not</w:t>
+      </w:r>
+      <w:proofErr w:type="spellEnd"/>
+      <w:r>
+        <w:rPr>
+          <w:lang w:eastAsia="ko-KR"/>
+        </w:rPr>
+        <w:t xml:space="preserve"> be searched.</w:t>
+      </w:r>
+      <w:proofErr w:type="gramStart"/>
+      <w:r>
+        <w:rPr>
+          <w:lang w:eastAsia="ko-KR"/>
+        </w:rPr>
+        <w:t>​  (</w:t>
+      </w:r>
+      <w:proofErr w:type="gramEnd"/>
+      <w:r>
+        <w:rPr>
+          <w:lang w:eastAsia="ko-KR"/>
+        </w:rPr>
+        <w:t>Checklist 12)</w:t>
       </w:r>
     </w:p>
     <w:p>
@@ -4462,7 +4776,21 @@
         <w:rPr>
           <w:lang w:eastAsia="ko-KR"/>
         </w:rPr>
-        <w:t>a) Display and ​Purge the entire list.</w:t>
+        <w:t>a) Display and ​</w:t>
+      </w:r>
+      <w:proofErr w:type="gramStart"/>
+      <w:r>
+        <w:rPr>
+          <w:lang w:eastAsia="ko-KR"/>
+        </w:rPr>
+        <w:t>Purge</w:t>
+      </w:r>
+      <w:proofErr w:type="gramEnd"/>
+      <w:r>
+        <w:rPr>
+          <w:lang w:eastAsia="ko-KR"/>
+        </w:rPr>
+        <w:t xml:space="preserve"> the entire list.</w:t>
       </w:r>
     </w:p>
     <w:p>
@@ -4779,8 +5107,16 @@
         <w:rPr>
           <w:lang w:eastAsia="ko-KR"/>
         </w:rPr>
-        <w:t>[ Exit the program ]</w:t>
-      </w:r>
+        <w:t xml:space="preserve">[ Exit the </w:t>
+      </w:r>
+      <w:proofErr w:type="gramStart"/>
+      <w:r>
+        <w:rPr>
+          <w:lang w:eastAsia="ko-KR"/>
+        </w:rPr>
+        <w:t>program ]</w:t>
+      </w:r>
+      <w:proofErr w:type="gramEnd"/>
     </w:p>
     <w:p>
       <w:pPr>

</xml_diff>